<commit_message>
Introduced enemy, bosses and controls.
</commit_message>
<xml_diff>
--- a/Ten-Page.docx
+++ b/Ten-Page.docx
@@ -299,8 +299,163 @@
       </w:pPr>
       <w:r>
         <w:lastRenderedPageBreak/>
-        <w:t>Personajes y Controles</w:t>
-      </w:r>
+        <w:t>Personajes</w:t>
+      </w:r>
+    </w:p>
+    <w:p/>
+    <w:p>
+      <w:r>
+        <w:t>El jugador no controlará a ningún personaje, es decir, el jugador juega como él mismo. La única representación del jugador dentro del juego será su nombre de perfil.</w:t>
+      </w:r>
+      <w:r>
+        <w:t xml:space="preserve"> </w:t>
+      </w:r>
+    </w:p>
+    <w:p>
+      <w:r>
+        <w:t>La intención de la ausencia de personajes es convertir al juego en sí en una herramienta.</w:t>
+      </w:r>
+      <w:bookmarkStart w:id="0" w:name="_GoBack"/>
+      <w:bookmarkEnd w:id="0"/>
+      <w:r>
+        <w:t xml:space="preserve"> </w:t>
+      </w:r>
+    </w:p>
+    <w:p>
+      <w:pPr>
+        <w:pStyle w:val="Sinespaciado"/>
+      </w:pPr>
+    </w:p>
+    <w:p>
+      <w:pPr>
+        <w:pStyle w:val="Ttulo1"/>
+      </w:pPr>
+      <w:r>
+        <w:t>Controles</w:t>
+      </w:r>
+    </w:p>
+    <w:p>
+      <w:r>
+        <w:t xml:space="preserve"> </w:t>
+      </w:r>
+    </w:p>
+    <w:p>
+      <w:pPr>
+        <w:pStyle w:val="Sinespaciado"/>
+      </w:pPr>
+      <w:r>
+        <w:t>El juego completo se controlará mediante controles táctiles y sin hacer uso de mandos virtuales.</w:t>
+      </w:r>
+    </w:p>
+    <w:p>
+      <w:pPr>
+        <w:pStyle w:val="Sinespaciado"/>
+      </w:pPr>
+    </w:p>
+    <w:p>
+      <w:pPr>
+        <w:pStyle w:val="Sinespaciado"/>
+      </w:pPr>
+      <w:r>
+        <w:t>Juego principal</w:t>
+      </w:r>
+    </w:p>
+    <w:p>
+      <w:pPr>
+        <w:pStyle w:val="Sinespaciado"/>
+      </w:pPr>
+    </w:p>
+    <w:p>
+      <w:pPr>
+        <w:pStyle w:val="Sinespaciado"/>
+      </w:pPr>
+      <w:r>
+        <w:t>Se contará como pulsación cualquier punto de la pantalla, salvo el área que ocupe el icono de pausa. De esta forma, se permite que el jugador pueda jugar en la posición que le resulte más cómoda</w:t>
+      </w:r>
+      <w:r>
+        <w:t xml:space="preserve"> y con cualquier número de dedos.</w:t>
+      </w:r>
+    </w:p>
+    <w:p>
+      <w:pPr>
+        <w:pStyle w:val="Sinespaciado"/>
+      </w:pPr>
+    </w:p>
+    <w:p>
+      <w:pPr>
+        <w:pStyle w:val="Sinespaciado"/>
+      </w:pPr>
+      <w:r>
+        <w:t xml:space="preserve">En una partida, el jugador tendrá que dar toques largos y cortos dependiendo de la nota que se está </w:t>
+      </w:r>
+      <w:r>
+        <w:t>llegando al centro de la pantalla.</w:t>
+      </w:r>
+    </w:p>
+    <w:p>
+      <w:pPr>
+        <w:pStyle w:val="Sinespaciado"/>
+      </w:pPr>
+    </w:p>
+    <w:p>
+      <w:pPr>
+        <w:pStyle w:val="Sinespaciado"/>
+      </w:pPr>
+    </w:p>
+    <w:p>
+      <w:pPr>
+        <w:pStyle w:val="Sinespaciado"/>
+      </w:pPr>
+      <w:r>
+        <w:t>Navegación</w:t>
+      </w:r>
+    </w:p>
+    <w:p>
+      <w:pPr>
+        <w:pStyle w:val="Sinespaciado"/>
+      </w:pPr>
+    </w:p>
+    <w:p>
+      <w:pPr>
+        <w:pStyle w:val="Sinespaciado"/>
+      </w:pPr>
+      <w:r>
+        <w:t>La navegación básica de menús se realizará siguiendo los estándares de navegación:</w:t>
+      </w:r>
+    </w:p>
+    <w:p>
+      <w:pPr>
+        <w:pStyle w:val="Sinespaciado"/>
+        <w:numPr>
+          <w:ilvl w:val="0"/>
+          <w:numId w:val="6"/>
+        </w:numPr>
+      </w:pPr>
+      <w:r>
+        <w:t>Toques para seleccionar un elemento de pantalla</w:t>
+      </w:r>
+    </w:p>
+    <w:p>
+      <w:pPr>
+        <w:pStyle w:val="Sinespaciado"/>
+        <w:numPr>
+          <w:ilvl w:val="0"/>
+          <w:numId w:val="6"/>
+        </w:numPr>
+      </w:pPr>
+      <w:proofErr w:type="spellStart"/>
+      <w:r>
+        <w:t>Swipe</w:t>
+      </w:r>
+      <w:proofErr w:type="spellEnd"/>
+      <w:r>
+        <w:t xml:space="preserve"> en una dirección para desplazar la lista de canciones</w:t>
+      </w:r>
+    </w:p>
+    <w:p>
+      <w:pPr>
+        <w:pStyle w:val="Sinespaciado"/>
+      </w:pPr>
     </w:p>
     <w:p/>
     <w:p>
@@ -495,7 +650,19 @@
         <w:pStyle w:val="Sinespaciado"/>
       </w:pPr>
       <w:r>
-        <w:t>Aunque no exista un enemigo físico en el juego, se pueden considerar como amenazas:</w:t>
+        <w:t xml:space="preserve">Aunque no exista un enemigo físico en el juego, se pueden considerar como </w:t>
+      </w:r>
+      <w:r>
+        <w:t>“</w:t>
+      </w:r>
+      <w:r>
+        <w:t>amenazas</w:t>
+      </w:r>
+      <w:r>
+        <w:t>”</w:t>
+      </w:r>
+      <w:r>
+        <w:t>:</w:t>
       </w:r>
     </w:p>
     <w:p>
@@ -507,7 +674,16 @@
         </w:numPr>
       </w:pPr>
       <w:r>
+        <w:rPr>
+          <w:b/>
+        </w:rPr>
         <w:t>Velocidad de las notas</w:t>
+      </w:r>
+      <w:r>
+        <w:t xml:space="preserve">: </w:t>
+      </w:r>
+      <w:r>
+        <w:t>El juego puede exigir, dependiendo de la canción, una capacidad de reacción mayor para pulsar la pantalla en el momento requerido. Esto afecta al margen de error permitido para acertar una nota, siendo menor a mayor velocidad.</w:t>
       </w:r>
     </w:p>
     <w:p>
@@ -519,7 +695,16 @@
         </w:numPr>
       </w:pPr>
       <w:r>
+        <w:rPr>
+          <w:b/>
+        </w:rPr>
         <w:t>Camino proveniente de las notas</w:t>
+      </w:r>
+      <w:r>
+        <w:t>: Existen seis posibles direcciones de donde pueden aparecer las notas, tres en la parte inferior de la pantalla y seis en la parte superior.</w:t>
+      </w:r>
+      <w:r>
+        <w:t xml:space="preserve"> El jugador debe reconocer desde donde aparece la próxima nota para reaccionar acordemente. Por otra parte, en diferentes sesiones de la misma canción, las notas siempre van a venir desde las mismas direcciones.</w:t>
       </w:r>
     </w:p>
     <w:p>
@@ -531,10 +716,48 @@
         </w:numPr>
       </w:pPr>
       <w:r>
-        <w:t>Distracciones visuales</w:t>
-      </w:r>
-      <w:bookmarkStart w:id="0" w:name="_GoBack"/>
-      <w:bookmarkEnd w:id="0"/>
+        <w:rPr>
+          <w:b/>
+        </w:rPr>
+        <w:t>Ritmo</w:t>
+      </w:r>
+      <w:r>
+        <w:t>:</w:t>
+      </w:r>
+      <w:r>
+        <w:t xml:space="preserve"> Las canciones estarán divididas en varios segmentos, en los cuales puede llegar a cambiar de ritmo. Esto se verá reflejado en que </w:t>
+      </w:r>
+      <w:r>
+        <w:t>las notas aparecerán en diferentes patrones, y el jugador tendrá que reaccionar a ellos.</w:t>
+      </w:r>
+    </w:p>
+    <w:p>
+      <w:pPr>
+        <w:pStyle w:val="Sinespaciado"/>
+        <w:numPr>
+          <w:ilvl w:val="0"/>
+          <w:numId w:val="5"/>
+        </w:numPr>
+      </w:pPr>
+      <w:r>
+        <w:rPr>
+          <w:b/>
+        </w:rPr>
+        <w:t>Elementos visuales</w:t>
+      </w:r>
+      <w:r>
+        <w:t>: las canciones pueden contener elementos en el fondo que pueden llegar a distraer al jugador.</w:t>
+      </w:r>
+    </w:p>
+    <w:p>
+      <w:pPr>
+        <w:rPr>
+          <w:rFonts w:asciiTheme="majorHAnsi" w:eastAsiaTheme="majorEastAsia" w:hAnsiTheme="majorHAnsi" w:cstheme="majorBidi"/>
+          <w:color w:val="2F5496" w:themeColor="accent1" w:themeShade="BF"/>
+          <w:sz w:val="32"/>
+          <w:szCs w:val="32"/>
+        </w:rPr>
+      </w:pPr>
       <w:r>
         <w:br w:type="page"/>
       </w:r>
@@ -1077,6 +1300,119 @@
     </w:lvl>
   </w:abstractNum>
   <w:abstractNum w:abstractNumId="2" w15:restartNumberingAfterBreak="0">
+    <w:nsid w:val="092448B7"/>
+    <w:multiLevelType w:val="hybridMultilevel"/>
+    <w:tmpl w:val="91EEEDD2"/>
+    <w:lvl w:ilvl="0" w:tplc="0C0A0001">
+      <w:start w:val="1"/>
+      <w:numFmt w:val="bullet"/>
+      <w:lvlText w:val=""/>
+      <w:lvlJc w:val="left"/>
+      <w:pPr>
+        <w:ind w:left="1004" w:hanging="360"/>
+      </w:pPr>
+      <w:rPr>
+        <w:rFonts w:ascii="Symbol" w:hAnsi="Symbol" w:hint="default"/>
+      </w:rPr>
+    </w:lvl>
+    <w:lvl w:ilvl="1" w:tplc="0C0A0003" w:tentative="1">
+      <w:start w:val="1"/>
+      <w:numFmt w:val="bullet"/>
+      <w:lvlText w:val="o"/>
+      <w:lvlJc w:val="left"/>
+      <w:pPr>
+        <w:ind w:left="1724" w:hanging="360"/>
+      </w:pPr>
+      <w:rPr>
+        <w:rFonts w:ascii="Courier New" w:hAnsi="Courier New" w:cs="Courier New" w:hint="default"/>
+      </w:rPr>
+    </w:lvl>
+    <w:lvl w:ilvl="2" w:tplc="0C0A0005" w:tentative="1">
+      <w:start w:val="1"/>
+      <w:numFmt w:val="bullet"/>
+      <w:lvlText w:val=""/>
+      <w:lvlJc w:val="left"/>
+      <w:pPr>
+        <w:ind w:left="2444" w:hanging="360"/>
+      </w:pPr>
+      <w:rPr>
+        <w:rFonts w:ascii="Wingdings" w:hAnsi="Wingdings" w:hint="default"/>
+      </w:rPr>
+    </w:lvl>
+    <w:lvl w:ilvl="3" w:tplc="0C0A0001" w:tentative="1">
+      <w:start w:val="1"/>
+      <w:numFmt w:val="bullet"/>
+      <w:lvlText w:val=""/>
+      <w:lvlJc w:val="left"/>
+      <w:pPr>
+        <w:ind w:left="3164" w:hanging="360"/>
+      </w:pPr>
+      <w:rPr>
+        <w:rFonts w:ascii="Symbol" w:hAnsi="Symbol" w:hint="default"/>
+      </w:rPr>
+    </w:lvl>
+    <w:lvl w:ilvl="4" w:tplc="0C0A0003" w:tentative="1">
+      <w:start w:val="1"/>
+      <w:numFmt w:val="bullet"/>
+      <w:lvlText w:val="o"/>
+      <w:lvlJc w:val="left"/>
+      <w:pPr>
+        <w:ind w:left="3884" w:hanging="360"/>
+      </w:pPr>
+      <w:rPr>
+        <w:rFonts w:ascii="Courier New" w:hAnsi="Courier New" w:cs="Courier New" w:hint="default"/>
+      </w:rPr>
+    </w:lvl>
+    <w:lvl w:ilvl="5" w:tplc="0C0A0005" w:tentative="1">
+      <w:start w:val="1"/>
+      <w:numFmt w:val="bullet"/>
+      <w:lvlText w:val=""/>
+      <w:lvlJc w:val="left"/>
+      <w:pPr>
+        <w:ind w:left="4604" w:hanging="360"/>
+      </w:pPr>
+      <w:rPr>
+        <w:rFonts w:ascii="Wingdings" w:hAnsi="Wingdings" w:hint="default"/>
+      </w:rPr>
+    </w:lvl>
+    <w:lvl w:ilvl="6" w:tplc="0C0A0001" w:tentative="1">
+      <w:start w:val="1"/>
+      <w:numFmt w:val="bullet"/>
+      <w:lvlText w:val=""/>
+      <w:lvlJc w:val="left"/>
+      <w:pPr>
+        <w:ind w:left="5324" w:hanging="360"/>
+      </w:pPr>
+      <w:rPr>
+        <w:rFonts w:ascii="Symbol" w:hAnsi="Symbol" w:hint="default"/>
+      </w:rPr>
+    </w:lvl>
+    <w:lvl w:ilvl="7" w:tplc="0C0A0003" w:tentative="1">
+      <w:start w:val="1"/>
+      <w:numFmt w:val="bullet"/>
+      <w:lvlText w:val="o"/>
+      <w:lvlJc w:val="left"/>
+      <w:pPr>
+        <w:ind w:left="6044" w:hanging="360"/>
+      </w:pPr>
+      <w:rPr>
+        <w:rFonts w:ascii="Courier New" w:hAnsi="Courier New" w:cs="Courier New" w:hint="default"/>
+      </w:rPr>
+    </w:lvl>
+    <w:lvl w:ilvl="8" w:tplc="0C0A0005" w:tentative="1">
+      <w:start w:val="1"/>
+      <w:numFmt w:val="bullet"/>
+      <w:lvlText w:val=""/>
+      <w:lvlJc w:val="left"/>
+      <w:pPr>
+        <w:ind w:left="6764" w:hanging="360"/>
+      </w:pPr>
+      <w:rPr>
+        <w:rFonts w:ascii="Wingdings" w:hAnsi="Wingdings" w:hint="default"/>
+      </w:rPr>
+    </w:lvl>
+  </w:abstractNum>
+  <w:abstractNum w:abstractNumId="3" w15:restartNumberingAfterBreak="0">
     <w:nsid w:val="20B91AB9"/>
     <w:multiLevelType w:val="hybridMultilevel"/>
     <w:tmpl w:val="C6286AC4"/>
@@ -1189,7 +1525,7 @@
       </w:rPr>
     </w:lvl>
   </w:abstractNum>
-  <w:abstractNum w:abstractNumId="3" w15:restartNumberingAfterBreak="0">
+  <w:abstractNum w:abstractNumId="4" w15:restartNumberingAfterBreak="0">
     <w:nsid w:val="6CCA5295"/>
     <w:multiLevelType w:val="hybridMultilevel"/>
     <w:tmpl w:val="E222C686"/>
@@ -1302,7 +1638,7 @@
       </w:rPr>
     </w:lvl>
   </w:abstractNum>
-  <w:abstractNum w:abstractNumId="4" w15:restartNumberingAfterBreak="0">
+  <w:abstractNum w:abstractNumId="5" w15:restartNumberingAfterBreak="0">
     <w:nsid w:val="7CEC2F33"/>
     <w:multiLevelType w:val="hybridMultilevel"/>
     <w:tmpl w:val="02CCC736"/>
@@ -1422,12 +1758,15 @@
     <w:abstractNumId w:val="0"/>
   </w:num>
   <w:num w:numId="3">
+    <w:abstractNumId w:val="5"/>
+  </w:num>
+  <w:num w:numId="4">
     <w:abstractNumId w:val="4"/>
   </w:num>
-  <w:num w:numId="4">
+  <w:num w:numId="5">
     <w:abstractNumId w:val="3"/>
   </w:num>
-  <w:num w:numId="5">
+  <w:num w:numId="6">
     <w:abstractNumId w:val="2"/>
   </w:num>
 </w:numbering>

</xml_diff>